<commit_message>
More Spells and Miscast Update
- Clarified that a 20 on the miscast table makes the corruption become permanent, rather than one permanent and one non-permanent
- Fail a spell casting three times in a row now causes an automatic miscast.
- Removed the accidentally leftover explanation of spell attack rolls
- Added the next 20 1st-level spells
</commit_message>
<xml_diff>
--- a/Divine Spell List.docx
+++ b/Divine Spell List.docx
@@ -812,37 +812,21 @@
           <w:sz w:val="28"/>
           <w:szCs w:val="28"/>
         </w:rPr>
-        <w:t xml:space="preserve"> level. One creature you touch regains 1d8 hit points. If cast at 2</w:t>
-      </w:r>
-      <w:r>
-        <w:rPr>
-          <w:sz w:val="28"/>
-          <w:szCs w:val="28"/>
-          <w:vertAlign w:val="superscript"/>
-        </w:rPr>
-        <w:t>nd</w:t>
-      </w:r>
-      <w:r>
-        <w:rPr>
-          <w:sz w:val="28"/>
-          <w:szCs w:val="28"/>
-        </w:rPr>
-        <w:t xml:space="preserve"> level or above, the creature regains an additional 1d8 hit points for each level above 1</w:t>
-      </w:r>
-      <w:r>
-        <w:rPr>
-          <w:sz w:val="28"/>
-          <w:szCs w:val="28"/>
-          <w:vertAlign w:val="superscript"/>
-        </w:rPr>
-        <w:t>st</w:t>
-      </w:r>
-      <w:r>
-        <w:rPr>
-          <w:sz w:val="28"/>
-          <w:szCs w:val="28"/>
-        </w:rPr>
-        <w:t>.</w:t>
+        <w:t xml:space="preserve"> level. One creature you touch regains </w:t>
+      </w:r>
+      <w:r>
+        <w:rPr>
+          <w:sz w:val="28"/>
+          <w:szCs w:val="28"/>
+        </w:rPr>
+        <w:t>2</w:t>
+      </w:r>
+      <w:r>
+        <w:rPr>
+          <w:sz w:val="28"/>
+          <w:szCs w:val="28"/>
+        </w:rPr>
+        <w:t>d8 hit points.</w:t>
       </w:r>
     </w:p>
     <w:p>
@@ -950,7 +934,7 @@
           <w:sz w:val="28"/>
           <w:szCs w:val="28"/>
         </w:rPr>
-        <w:t>Grant Boon</w:t>
+        <w:t>Divine Favor</w:t>
       </w:r>
       <w:r>
         <w:rPr>
@@ -972,58 +956,28 @@
           <w:sz w:val="28"/>
           <w:szCs w:val="28"/>
         </w:rPr>
-        <w:t xml:space="preserve"> level, </w:t>
-      </w:r>
-      <w:r>
-        <w:rPr>
-          <w:sz w:val="28"/>
-          <w:szCs w:val="28"/>
-        </w:rPr>
-        <w:t>1-minute</w:t>
-      </w:r>
-      <w:r>
-        <w:rPr>
-          <w:sz w:val="28"/>
-          <w:szCs w:val="28"/>
-        </w:rPr>
-        <w:t xml:space="preserve"> duration (concentration).</w:t>
-      </w:r>
-      <w:r>
-        <w:rPr>
-          <w:sz w:val="28"/>
-          <w:szCs w:val="28"/>
-        </w:rPr>
-        <w:t xml:space="preserve"> One creature of your choice within 30 feet add a d4 to each of their rolls for the duration. If cast at 2</w:t>
-      </w:r>
-      <w:r>
-        <w:rPr>
-          <w:sz w:val="28"/>
-          <w:szCs w:val="28"/>
-          <w:vertAlign w:val="superscript"/>
-        </w:rPr>
-        <w:t>nd</w:t>
-      </w:r>
-      <w:r>
-        <w:rPr>
-          <w:sz w:val="28"/>
-          <w:szCs w:val="28"/>
-        </w:rPr>
-        <w:t xml:space="preserve"> level or above, you may choose one additional creature for each level above 1</w:t>
-      </w:r>
-      <w:r>
-        <w:rPr>
-          <w:sz w:val="28"/>
-          <w:szCs w:val="28"/>
-          <w:vertAlign w:val="superscript"/>
-        </w:rPr>
-        <w:t>st</w:t>
-      </w:r>
-      <w:r>
-        <w:rPr>
-          <w:sz w:val="28"/>
-          <w:szCs w:val="28"/>
-        </w:rPr>
-        <w:t>.</w:t>
+        <w:t xml:space="preserve"> level, 1-minute duration. </w:t>
+      </w:r>
+      <w:r>
+        <w:rPr>
+          <w:sz w:val="28"/>
+          <w:szCs w:val="28"/>
+        </w:rPr>
+        <w:t>Your prayer empowers you with divine radiance. Until the spell ends, your weapon attacks deal an extra 1d</w:t>
+      </w:r>
+      <w:r>
+        <w:rPr>
+          <w:sz w:val="28"/>
+          <w:szCs w:val="28"/>
+        </w:rPr>
+        <w:t>6</w:t>
+      </w:r>
+      <w:r>
+        <w:rPr>
+          <w:sz w:val="28"/>
+          <w:szCs w:val="28"/>
+        </w:rPr>
+        <w:t xml:space="preserve"> radiant damage on a hit.</w:t>
       </w:r>
     </w:p>
     <w:p>
@@ -1045,6 +999,106 @@
           <w:sz w:val="28"/>
           <w:szCs w:val="28"/>
         </w:rPr>
+        <w:t>Grant Boon</w:t>
+      </w:r>
+      <w:r>
+        <w:rPr>
+          <w:sz w:val="28"/>
+          <w:szCs w:val="28"/>
+        </w:rPr>
+        <w:t>: 1</w:t>
+      </w:r>
+      <w:r>
+        <w:rPr>
+          <w:sz w:val="28"/>
+          <w:szCs w:val="28"/>
+          <w:vertAlign w:val="superscript"/>
+        </w:rPr>
+        <w:t>st</w:t>
+      </w:r>
+      <w:r>
+        <w:rPr>
+          <w:sz w:val="28"/>
+          <w:szCs w:val="28"/>
+        </w:rPr>
+        <w:t xml:space="preserve"> level, </w:t>
+      </w:r>
+      <w:r>
+        <w:rPr>
+          <w:sz w:val="28"/>
+          <w:szCs w:val="28"/>
+        </w:rPr>
+        <w:t>1-minute</w:t>
+      </w:r>
+      <w:r>
+        <w:rPr>
+          <w:sz w:val="28"/>
+          <w:szCs w:val="28"/>
+        </w:rPr>
+        <w:t xml:space="preserve"> duration.</w:t>
+      </w:r>
+      <w:r>
+        <w:rPr>
+          <w:sz w:val="28"/>
+          <w:szCs w:val="28"/>
+        </w:rPr>
+        <w:t xml:space="preserve"> One creature of your choice within 30 feet add</w:t>
+      </w:r>
+      <w:r>
+        <w:rPr>
+          <w:sz w:val="28"/>
+          <w:szCs w:val="28"/>
+        </w:rPr>
+        <w:t>s</w:t>
+      </w:r>
+      <w:r>
+        <w:rPr>
+          <w:sz w:val="28"/>
+          <w:szCs w:val="28"/>
+        </w:rPr>
+        <w:t xml:space="preserve"> </w:t>
+      </w:r>
+      <w:r>
+        <w:rPr>
+          <w:sz w:val="28"/>
+          <w:szCs w:val="28"/>
+        </w:rPr>
+        <w:t>1</w:t>
+      </w:r>
+      <w:r>
+        <w:rPr>
+          <w:sz w:val="28"/>
+          <w:szCs w:val="28"/>
+        </w:rPr>
+        <w:t>d4 to each of their rolls for the duration</w:t>
+      </w:r>
+      <w:r>
+        <w:rPr>
+          <w:sz w:val="28"/>
+          <w:szCs w:val="28"/>
+        </w:rPr>
+        <w:t>.</w:t>
+      </w:r>
+    </w:p>
+    <w:p>
+      <w:pPr>
+        <w:pStyle w:val="ListParagraph"/>
+        <w:numPr>
+          <w:ilvl w:val="0"/>
+          <w:numId w:val="1"/>
+        </w:numPr>
+        <w:rPr>
+          <w:sz w:val="28"/>
+          <w:szCs w:val="28"/>
+        </w:rPr>
+      </w:pPr>
+      <w:r>
+        <w:rPr>
+          <w:b/>
+          <w:bCs/>
+          <w:sz w:val="28"/>
+          <w:szCs w:val="28"/>
+        </w:rPr>
         <w:t>Protection from Good and Evil</w:t>
       </w:r>
       <w:r>
@@ -1238,53 +1292,6 @@
     </w:p>
     <w:p>
       <w:pPr>
-        <w:rPr>
-          <w:b/>
-          <w:bCs/>
-          <w:sz w:val="28"/>
-          <w:szCs w:val="28"/>
-        </w:rPr>
-      </w:pPr>
-    </w:p>
-    <w:p>
-      <w:pPr>
-        <w:rPr>
-          <w:sz w:val="28"/>
-          <w:szCs w:val="28"/>
-        </w:rPr>
-      </w:pPr>
-      <w:r>
-        <w:rPr>
-          <w:b/>
-          <w:bCs/>
-          <w:sz w:val="28"/>
-          <w:szCs w:val="28"/>
-        </w:rPr>
-        <w:lastRenderedPageBreak/>
-        <w:t>2</w:t>
-      </w:r>
-      <w:r>
-        <w:rPr>
-          <w:b/>
-          <w:bCs/>
-          <w:sz w:val="28"/>
-          <w:szCs w:val="28"/>
-          <w:vertAlign w:val="superscript"/>
-        </w:rPr>
-        <w:t>nd</w:t>
-      </w:r>
-      <w:r>
-        <w:rPr>
-          <w:b/>
-          <w:bCs/>
-          <w:sz w:val="28"/>
-          <w:szCs w:val="28"/>
-        </w:rPr>
-        <w:t xml:space="preserve"> Level</w:t>
-      </w:r>
-    </w:p>
-    <w:p>
-      <w:pPr>
         <w:pStyle w:val="ListParagraph"/>
         <w:numPr>
           <w:ilvl w:val="0"/>
@@ -1302,26 +1309,59 @@
           <w:sz w:val="28"/>
           <w:szCs w:val="28"/>
         </w:rPr>
-        <w:t>Cure Disease</w:t>
-      </w:r>
-      <w:r>
-        <w:rPr>
-          <w:sz w:val="28"/>
-          <w:szCs w:val="28"/>
-        </w:rPr>
-        <w:t>:</w:t>
-      </w:r>
-      <w:r>
-        <w:rPr>
-          <w:b/>
-          <w:bCs/>
-          <w:sz w:val="28"/>
-          <w:szCs w:val="28"/>
-        </w:rPr>
-        <w:t xml:space="preserve"> </w:t>
-      </w:r>
-      <w:r>
-        <w:rPr>
+        <w:t>Gift of Alacrity</w:t>
+      </w:r>
+      <w:r>
+        <w:rPr>
+          <w:sz w:val="28"/>
+          <w:szCs w:val="28"/>
+        </w:rPr>
+        <w:t>: 1</w:t>
+      </w:r>
+      <w:r>
+        <w:rPr>
+          <w:sz w:val="28"/>
+          <w:szCs w:val="28"/>
+          <w:vertAlign w:val="superscript"/>
+        </w:rPr>
+        <w:t>st</w:t>
+      </w:r>
+      <w:r>
+        <w:rPr>
+          <w:sz w:val="28"/>
+          <w:szCs w:val="28"/>
+        </w:rPr>
+        <w:t xml:space="preserve"> level, 8-hour duration. </w:t>
+      </w:r>
+      <w:r>
+        <w:rPr>
+          <w:sz w:val="28"/>
+          <w:szCs w:val="28"/>
+        </w:rPr>
+        <w:t>You touch a willing creature. For the duration, the target can add 1d8 to its initiative rolls.</w:t>
+      </w:r>
+    </w:p>
+    <w:p>
+      <w:pPr>
+        <w:rPr>
+          <w:b/>
+          <w:bCs/>
+          <w:sz w:val="28"/>
+          <w:szCs w:val="28"/>
+        </w:rPr>
+      </w:pPr>
+    </w:p>
+    <w:p>
+      <w:pPr>
+        <w:rPr>
+          <w:sz w:val="28"/>
+          <w:szCs w:val="28"/>
+        </w:rPr>
+      </w:pPr>
+      <w:r>
+        <w:rPr>
+          <w:b/>
+          <w:bCs/>
           <w:sz w:val="28"/>
           <w:szCs w:val="28"/>
         </w:rPr>
@@ -1329,6 +1369,8 @@
       </w:r>
       <w:r>
         <w:rPr>
+          <w:b/>
+          <w:bCs/>
           <w:sz w:val="28"/>
           <w:szCs w:val="28"/>
           <w:vertAlign w:val="superscript"/>
@@ -1337,10 +1379,12 @@
       </w:r>
       <w:r>
         <w:rPr>
-          <w:sz w:val="28"/>
-          <w:szCs w:val="28"/>
-        </w:rPr>
-        <w:t xml:space="preserve"> level. One creature you touch immediately reduces their Exhaustion by one level, provided the Exhaustion is caused by a disease.</w:t>
+          <w:b/>
+          <w:bCs/>
+          <w:sz w:val="28"/>
+          <w:szCs w:val="28"/>
+        </w:rPr>
+        <w:t xml:space="preserve"> Level</w:t>
       </w:r>
     </w:p>
     <w:p>
@@ -1362,14 +1406,30 @@
           <w:sz w:val="28"/>
           <w:szCs w:val="28"/>
         </w:rPr>
-        <w:t>Cure Poison</w:t>
-      </w:r>
-      <w:r>
-        <w:rPr>
-          <w:sz w:val="28"/>
-          <w:szCs w:val="28"/>
-        </w:rPr>
-        <w:t>: 2</w:t>
+        <w:t>Cure Disease</w:t>
+      </w:r>
+      <w:r>
+        <w:rPr>
+          <w:sz w:val="28"/>
+          <w:szCs w:val="28"/>
+        </w:rPr>
+        <w:t>:</w:t>
+      </w:r>
+      <w:r>
+        <w:rPr>
+          <w:b/>
+          <w:bCs/>
+          <w:sz w:val="28"/>
+          <w:szCs w:val="28"/>
+        </w:rPr>
+        <w:t xml:space="preserve"> </w:t>
+      </w:r>
+      <w:r>
+        <w:rPr>
+          <w:sz w:val="28"/>
+          <w:szCs w:val="28"/>
+        </w:rPr>
+        <w:t>2</w:t>
       </w:r>
       <w:r>
         <w:rPr>
@@ -1384,67 +1444,7 @@
           <w:sz w:val="28"/>
           <w:szCs w:val="28"/>
         </w:rPr>
-        <w:t xml:space="preserve"> level. One creature you touch is cured of all poisons affecting them and the </w:t>
-      </w:r>
-      <w:r>
-        <w:rPr>
-          <w:i/>
-          <w:iCs/>
-          <w:sz w:val="28"/>
-          <w:szCs w:val="28"/>
-        </w:rPr>
-        <w:t>poisoned</w:t>
-      </w:r>
-      <w:r>
-        <w:rPr>
-          <w:sz w:val="28"/>
-          <w:szCs w:val="28"/>
-        </w:rPr>
-        <w:t xml:space="preserve"> condition.</w:t>
-      </w:r>
-    </w:p>
-    <w:p>
-      <w:pPr>
-        <w:rPr>
-          <w:sz w:val="28"/>
-          <w:szCs w:val="28"/>
-        </w:rPr>
-      </w:pPr>
-    </w:p>
-    <w:p>
-      <w:pPr>
-        <w:rPr>
-          <w:sz w:val="28"/>
-          <w:szCs w:val="28"/>
-        </w:rPr>
-      </w:pPr>
-      <w:r>
-        <w:rPr>
-          <w:b/>
-          <w:bCs/>
-          <w:sz w:val="28"/>
-          <w:szCs w:val="28"/>
-        </w:rPr>
-        <w:t>3</w:t>
-      </w:r>
-      <w:r>
-        <w:rPr>
-          <w:b/>
-          <w:bCs/>
-          <w:sz w:val="28"/>
-          <w:szCs w:val="28"/>
-          <w:vertAlign w:val="superscript"/>
-        </w:rPr>
-        <w:t>rd</w:t>
-      </w:r>
-      <w:r>
-        <w:rPr>
-          <w:b/>
-          <w:bCs/>
-          <w:sz w:val="28"/>
-          <w:szCs w:val="28"/>
-        </w:rPr>
-        <w:t xml:space="preserve"> Level</w:t>
+        <w:t xml:space="preserve"> level. One creature you touch immediately reduces their Exhaustion by one level, provided the Exhaustion is caused by a disease.</w:t>
       </w:r>
     </w:p>
     <w:p>
@@ -1466,6 +1466,110 @@
           <w:sz w:val="28"/>
           <w:szCs w:val="28"/>
         </w:rPr>
+        <w:t>Cure Poison</w:t>
+      </w:r>
+      <w:r>
+        <w:rPr>
+          <w:sz w:val="28"/>
+          <w:szCs w:val="28"/>
+        </w:rPr>
+        <w:t>: 2</w:t>
+      </w:r>
+      <w:r>
+        <w:rPr>
+          <w:sz w:val="28"/>
+          <w:szCs w:val="28"/>
+          <w:vertAlign w:val="superscript"/>
+        </w:rPr>
+        <w:t>nd</w:t>
+      </w:r>
+      <w:r>
+        <w:rPr>
+          <w:sz w:val="28"/>
+          <w:szCs w:val="28"/>
+        </w:rPr>
+        <w:t xml:space="preserve"> level. One creature you touch is cured of all poisons affecting them and the </w:t>
+      </w:r>
+      <w:r>
+        <w:rPr>
+          <w:i/>
+          <w:iCs/>
+          <w:sz w:val="28"/>
+          <w:szCs w:val="28"/>
+        </w:rPr>
+        <w:t>poisoned</w:t>
+      </w:r>
+      <w:r>
+        <w:rPr>
+          <w:sz w:val="28"/>
+          <w:szCs w:val="28"/>
+        </w:rPr>
+        <w:t xml:space="preserve"> condition.</w:t>
+      </w:r>
+    </w:p>
+    <w:p>
+      <w:pPr>
+        <w:rPr>
+          <w:sz w:val="28"/>
+          <w:szCs w:val="28"/>
+        </w:rPr>
+      </w:pPr>
+    </w:p>
+    <w:p>
+      <w:pPr>
+        <w:rPr>
+          <w:sz w:val="28"/>
+          <w:szCs w:val="28"/>
+        </w:rPr>
+      </w:pPr>
+      <w:r>
+        <w:rPr>
+          <w:b/>
+          <w:bCs/>
+          <w:sz w:val="28"/>
+          <w:szCs w:val="28"/>
+        </w:rPr>
+        <w:t>3</w:t>
+      </w:r>
+      <w:r>
+        <w:rPr>
+          <w:b/>
+          <w:bCs/>
+          <w:sz w:val="28"/>
+          <w:szCs w:val="28"/>
+          <w:vertAlign w:val="superscript"/>
+        </w:rPr>
+        <w:t>rd</w:t>
+      </w:r>
+      <w:r>
+        <w:rPr>
+          <w:b/>
+          <w:bCs/>
+          <w:sz w:val="28"/>
+          <w:szCs w:val="28"/>
+        </w:rPr>
+        <w:t xml:space="preserve"> Level</w:t>
+      </w:r>
+    </w:p>
+    <w:p>
+      <w:pPr>
+        <w:pStyle w:val="ListParagraph"/>
+        <w:numPr>
+          <w:ilvl w:val="0"/>
+          <w:numId w:val="1"/>
+        </w:numPr>
+        <w:rPr>
+          <w:sz w:val="28"/>
+          <w:szCs w:val="28"/>
+        </w:rPr>
+      </w:pPr>
+      <w:r>
+        <w:rPr>
+          <w:b/>
+          <w:bCs/>
+          <w:sz w:val="28"/>
+          <w:szCs w:val="28"/>
+        </w:rPr>
         <w:t>Ceremony</w:t>
       </w:r>
       <w:r>
@@ -1473,14 +1577,7 @@
           <w:sz w:val="28"/>
           <w:szCs w:val="28"/>
         </w:rPr>
-        <w:t xml:space="preserve">: </w:t>
-      </w:r>
-      <w:r>
-        <w:rPr>
-          <w:sz w:val="28"/>
-          <w:szCs w:val="28"/>
-        </w:rPr>
-        <w:t>3</w:t>
+        <w:t>: 3</w:t>
       </w:r>
       <w:r>
         <w:rPr>
@@ -1785,6 +1882,7 @@
           <w:sz w:val="28"/>
           <w:szCs w:val="28"/>
         </w:rPr>
+        <w:lastRenderedPageBreak/>
         <w:t>4</w:t>
       </w:r>
       <w:r>

</xml_diff>

<commit_message>
Actions and Cantrip Update
- Added a couple combat rules/clarifications
- Updated the rules and cantrips to reflect the new Grimscribe changes
- Removed a duplicate druidcraft in the main spells list
</commit_message>
<xml_diff>
--- a/Divine Spell List.docx
+++ b/Divine Spell List.docx
@@ -448,14 +448,7 @@
           <w:sz w:val="28"/>
           <w:szCs w:val="24"/>
         </w:rPr>
-        <w:t xml:space="preserve"> 60 feet. The target takes 1d8 radiant damage. </w:t>
-      </w:r>
-      <w:r>
-        <w:rPr>
-          <w:sz w:val="28"/>
-          <w:szCs w:val="24"/>
-        </w:rPr>
-        <w:t>The spell's damage increases by 1d8 when you reach 5th level (2d8), 11th level (3d8), and 17th level (4d8).</w:t>
+        <w:t xml:space="preserve"> 60 feet. The target takes 1d8 radiant damage.</w:t>
       </w:r>
     </w:p>
     <w:p>
@@ -491,7 +484,7 @@
           <w:sz w:val="28"/>
           <w:szCs w:val="24"/>
         </w:rPr>
-        <w:t xml:space="preserve">The wood of a club or quarterstaff you are holding is imbued with nature's power. For the duration, you can use your spellcasting ability instead of Strength for the attack and damage rolls </w:t>
+        <w:t xml:space="preserve">The wood of a club or quarterstaff you are holding is imbued with nature's power. For the duration, you can use your spellcasting ability instead of Strength for the attack and damage rolls of melee attacks using that weapon, and the weapon's damage die becomes a </w:t>
       </w:r>
       <w:r>
         <w:rPr>
@@ -499,7 +492,7 @@
           <w:szCs w:val="24"/>
         </w:rPr>
         <w:lastRenderedPageBreak/>
-        <w:t>of melee attacks using that weapon, and the weapon's damage die becomes a d8. The weapon also becomes magical, if it isn't already. The spell ends if you cast it again or if you let go of the weapon.</w:t>
+        <w:t>d8. The weapon also becomes magical, if it isn't already. The spell ends if you cast it again or if you let go of the weapon.</w:t>
       </w:r>
     </w:p>
     <w:p>
@@ -710,20 +703,6 @@
         </w:rPr>
         <w:t xml:space="preserve"> 1d6 radiant damage.</w:t>
       </w:r>
-      <w:r>
-        <w:rPr>
-          <w:sz w:val="28"/>
-          <w:szCs w:val="24"/>
-        </w:rPr>
-        <w:t xml:space="preserve"> </w:t>
-      </w:r>
-      <w:r>
-        <w:rPr>
-          <w:sz w:val="28"/>
-          <w:szCs w:val="24"/>
-        </w:rPr>
-        <w:t>The spell’s damage increases by 1d6 when you reach 5th level (2d6), 11th level (3d6), and 17th level (4d6).</w:t>
-      </w:r>
     </w:p>
     <w:p>
       <w:pPr>
@@ -1331,35 +1310,7 @@
           <w:sz w:val="28"/>
           <w:szCs w:val="28"/>
         </w:rPr>
-        <w:t xml:space="preserve"> level, 24-hour duration. You create </w:t>
-      </w:r>
-      <w:r>
-        <w:rPr>
-          <w:sz w:val="28"/>
-          <w:szCs w:val="28"/>
-        </w:rPr>
-        <w:t>up to 10</w:t>
-      </w:r>
-      <w:r>
-        <w:rPr>
-          <w:sz w:val="28"/>
-          <w:szCs w:val="28"/>
-        </w:rPr>
-        <w:t xml:space="preserve"> magic-infused berr</w:t>
-      </w:r>
-      <w:r>
-        <w:rPr>
-          <w:sz w:val="28"/>
-          <w:szCs w:val="28"/>
-        </w:rPr>
-        <w:t>ies</w:t>
-      </w:r>
-      <w:r>
-        <w:rPr>
-          <w:sz w:val="28"/>
-          <w:szCs w:val="28"/>
-        </w:rPr>
-        <w:t xml:space="preserve"> that rot rapidly after the duration.</w:t>
+        <w:t xml:space="preserve"> level, 24-hour duration. You create up to 10 magic-infused berries that rot rapidly after the duration.</w:t>
       </w:r>
       <w:r>
         <w:t xml:space="preserve"> </w:t>
@@ -1369,15 +1320,7 @@
           <w:sz w:val="28"/>
           <w:szCs w:val="28"/>
         </w:rPr>
-        <w:t xml:space="preserve">A creature can use its action to eat </w:t>
-      </w:r>
-      <w:r>
-        <w:rPr>
-          <w:sz w:val="28"/>
-          <w:szCs w:val="28"/>
-        </w:rPr>
-        <w:lastRenderedPageBreak/>
-        <w:t>one berry</w:t>
+        <w:t>A creature can use its action to eat one berry</w:t>
       </w:r>
       <w:r>
         <w:rPr>
@@ -1455,6 +1398,7 @@
           <w:sz w:val="28"/>
           <w:szCs w:val="28"/>
         </w:rPr>
+        <w:lastRenderedPageBreak/>
         <w:t>Gift of Alacrity</w:t>
       </w:r>
       <w:r>
@@ -1528,14 +1472,7 @@
           <w:sz w:val="28"/>
           <w:szCs w:val="28"/>
         </w:rPr>
-        <w:t xml:space="preserve"> </w:t>
-      </w:r>
-      <w:r>
-        <w:rPr>
-          <w:sz w:val="28"/>
-          <w:szCs w:val="28"/>
-        </w:rPr>
-        <w:t xml:space="preserve">level. </w:t>
+        <w:t xml:space="preserve"> level. </w:t>
       </w:r>
       <w:r>
         <w:rPr>
@@ -2000,7 +1937,6 @@
           <w:sz w:val="28"/>
           <w:szCs w:val="28"/>
         </w:rPr>
-        <w:lastRenderedPageBreak/>
         <w:t>Funeral Rite</w:t>
       </w:r>
       <w:r>
@@ -2037,6 +1973,7 @@
           <w:sz w:val="28"/>
           <w:szCs w:val="28"/>
         </w:rPr>
+        <w:lastRenderedPageBreak/>
         <w:t>Wedding</w:t>
       </w:r>
       <w:r>

</xml_diff>

<commit_message>
1st Level Spell Completion
- All 1st-level spells are added (excluding spells I felt didn't have a place)
</commit_message>
<xml_diff>
--- a/Divine Spell List.docx
+++ b/Divine Spell List.docx
@@ -2004,14 +2004,7 @@
           <w:sz w:val="28"/>
           <w:szCs w:val="28"/>
         </w:rPr>
-        <w:t xml:space="preserve">: </w:t>
-      </w:r>
-      <w:r>
-        <w:rPr>
-          <w:sz w:val="28"/>
-          <w:szCs w:val="28"/>
-        </w:rPr>
-        <w:t>1</w:t>
+        <w:t>: 1</w:t>
       </w:r>
       <w:r>
         <w:rPr>
@@ -2048,53 +2041,6 @@
           <w:szCs w:val="28"/>
         </w:rPr>
         <w:t>easts for the duration.</w:t>
-      </w:r>
-    </w:p>
-    <w:p>
-      <w:pPr>
-        <w:rPr>
-          <w:b/>
-          <w:bCs/>
-          <w:sz w:val="28"/>
-          <w:szCs w:val="28"/>
-        </w:rPr>
-      </w:pPr>
-    </w:p>
-    <w:p>
-      <w:pPr>
-        <w:rPr>
-          <w:sz w:val="28"/>
-          <w:szCs w:val="28"/>
-        </w:rPr>
-      </w:pPr>
-      <w:r>
-        <w:rPr>
-          <w:b/>
-          <w:bCs/>
-          <w:sz w:val="28"/>
-          <w:szCs w:val="28"/>
-        </w:rPr>
-        <w:lastRenderedPageBreak/>
-        <w:t>2</w:t>
-      </w:r>
-      <w:r>
-        <w:rPr>
-          <w:b/>
-          <w:bCs/>
-          <w:sz w:val="28"/>
-          <w:szCs w:val="28"/>
-          <w:vertAlign w:val="superscript"/>
-        </w:rPr>
-        <w:t>nd</w:t>
-      </w:r>
-      <w:r>
-        <w:rPr>
-          <w:b/>
-          <w:bCs/>
-          <w:sz w:val="28"/>
-          <w:szCs w:val="28"/>
-        </w:rPr>
-        <w:t xml:space="preserve"> Level</w:t>
       </w:r>
     </w:p>
     <w:p>
@@ -2116,26 +2062,132 @@
           <w:sz w:val="28"/>
           <w:szCs w:val="28"/>
         </w:rPr>
-        <w:t>Cure Disease</w:t>
-      </w:r>
-      <w:r>
-        <w:rPr>
-          <w:sz w:val="28"/>
-          <w:szCs w:val="28"/>
-        </w:rPr>
-        <w:t>:</w:t>
-      </w:r>
-      <w:r>
-        <w:rPr>
-          <w:b/>
-          <w:bCs/>
-          <w:sz w:val="28"/>
-          <w:szCs w:val="28"/>
-        </w:rPr>
-        <w:t xml:space="preserve"> </w:t>
-      </w:r>
-      <w:r>
-        <w:rPr>
+        <w:lastRenderedPageBreak/>
+        <w:t>Thunderous Smite</w:t>
+      </w:r>
+      <w:r>
+        <w:rPr>
+          <w:sz w:val="28"/>
+          <w:szCs w:val="28"/>
+        </w:rPr>
+        <w:t>: 1</w:t>
+      </w:r>
+      <w:r>
+        <w:rPr>
+          <w:sz w:val="28"/>
+          <w:szCs w:val="28"/>
+          <w:vertAlign w:val="superscript"/>
+        </w:rPr>
+        <w:t>st</w:t>
+      </w:r>
+      <w:r>
+        <w:rPr>
+          <w:sz w:val="28"/>
+          <w:szCs w:val="28"/>
+        </w:rPr>
+        <w:t xml:space="preserve"> level, 1-minute duration (concentration). </w:t>
+      </w:r>
+      <w:r>
+        <w:rPr>
+          <w:sz w:val="28"/>
+          <w:szCs w:val="28"/>
+        </w:rPr>
+        <w:t>The next time you hit a creature with a weapon attack during the spell’s duration</w:t>
+      </w:r>
+      <w:r>
+        <w:rPr>
+          <w:sz w:val="28"/>
+          <w:szCs w:val="28"/>
+        </w:rPr>
+        <w:t xml:space="preserve">, </w:t>
+      </w:r>
+      <w:r>
+        <w:rPr>
+          <w:sz w:val="28"/>
+          <w:szCs w:val="28"/>
+        </w:rPr>
+        <w:t xml:space="preserve">your weapon rings with thunder audible </w:t>
+      </w:r>
+      <w:r>
+        <w:rPr>
+          <w:sz w:val="28"/>
+          <w:szCs w:val="28"/>
+        </w:rPr>
+        <w:t>out to</w:t>
+      </w:r>
+      <w:r>
+        <w:rPr>
+          <w:sz w:val="28"/>
+          <w:szCs w:val="28"/>
+        </w:rPr>
+        <w:t xml:space="preserve"> 300 feet, and the attack deals an extra 2d6 thunder damage to the target. Additionally</w:t>
+      </w:r>
+      <w:r>
+        <w:rPr>
+          <w:sz w:val="28"/>
+          <w:szCs w:val="28"/>
+        </w:rPr>
+        <w:t>,</w:t>
+      </w:r>
+      <w:r>
+        <w:rPr>
+          <w:sz w:val="28"/>
+          <w:szCs w:val="28"/>
+        </w:rPr>
+        <w:t xml:space="preserve"> the target </w:t>
+      </w:r>
+      <w:r>
+        <w:rPr>
+          <w:sz w:val="28"/>
+          <w:szCs w:val="28"/>
+        </w:rPr>
+        <w:t xml:space="preserve">is </w:t>
+      </w:r>
+      <w:r>
+        <w:rPr>
+          <w:sz w:val="28"/>
+          <w:szCs w:val="28"/>
+        </w:rPr>
+        <w:t xml:space="preserve">pushed 10 feet away from you and knocked </w:t>
+      </w:r>
+      <w:r>
+        <w:rPr>
+          <w:i/>
+          <w:iCs/>
+          <w:sz w:val="28"/>
+          <w:szCs w:val="28"/>
+        </w:rPr>
+        <w:t>prone</w:t>
+      </w:r>
+      <w:r>
+        <w:rPr>
+          <w:sz w:val="28"/>
+          <w:szCs w:val="28"/>
+        </w:rPr>
+        <w:t>.</w:t>
+      </w:r>
+    </w:p>
+    <w:p>
+      <w:pPr>
+        <w:rPr>
+          <w:b/>
+          <w:bCs/>
+          <w:sz w:val="28"/>
+          <w:szCs w:val="28"/>
+        </w:rPr>
+      </w:pPr>
+    </w:p>
+    <w:p>
+      <w:pPr>
+        <w:rPr>
+          <w:sz w:val="28"/>
+          <w:szCs w:val="28"/>
+        </w:rPr>
+      </w:pPr>
+      <w:r>
+        <w:rPr>
+          <w:b/>
+          <w:bCs/>
           <w:sz w:val="28"/>
           <w:szCs w:val="28"/>
         </w:rPr>
@@ -2143,6 +2195,8 @@
       </w:r>
       <w:r>
         <w:rPr>
+          <w:b/>
+          <w:bCs/>
           <w:sz w:val="28"/>
           <w:szCs w:val="28"/>
           <w:vertAlign w:val="superscript"/>
@@ -2151,10 +2205,12 @@
       </w:r>
       <w:r>
         <w:rPr>
-          <w:sz w:val="28"/>
-          <w:szCs w:val="28"/>
-        </w:rPr>
-        <w:t xml:space="preserve"> level. One creature you touch immediately reduces their Exhaustion by one level, provided the Exhaustion is caused by a disease.</w:t>
+          <w:b/>
+          <w:bCs/>
+          <w:sz w:val="28"/>
+          <w:szCs w:val="28"/>
+        </w:rPr>
+        <w:t xml:space="preserve"> Level</w:t>
       </w:r>
     </w:p>
     <w:p>
@@ -2176,14 +2232,30 @@
           <w:sz w:val="28"/>
           <w:szCs w:val="28"/>
         </w:rPr>
-        <w:t>Cure Poison</w:t>
-      </w:r>
-      <w:r>
-        <w:rPr>
-          <w:sz w:val="28"/>
-          <w:szCs w:val="28"/>
-        </w:rPr>
-        <w:t>: 2</w:t>
+        <w:t>Cure Disease</w:t>
+      </w:r>
+      <w:r>
+        <w:rPr>
+          <w:sz w:val="28"/>
+          <w:szCs w:val="28"/>
+        </w:rPr>
+        <w:t>:</w:t>
+      </w:r>
+      <w:r>
+        <w:rPr>
+          <w:b/>
+          <w:bCs/>
+          <w:sz w:val="28"/>
+          <w:szCs w:val="28"/>
+        </w:rPr>
+        <w:t xml:space="preserve"> </w:t>
+      </w:r>
+      <w:r>
+        <w:rPr>
+          <w:sz w:val="28"/>
+          <w:szCs w:val="28"/>
+        </w:rPr>
+        <w:t>2</w:t>
       </w:r>
       <w:r>
         <w:rPr>
@@ -2198,67 +2270,7 @@
           <w:sz w:val="28"/>
           <w:szCs w:val="28"/>
         </w:rPr>
-        <w:t xml:space="preserve"> level. One creature you touch is cured of all poisons affecting them and the </w:t>
-      </w:r>
-      <w:r>
-        <w:rPr>
-          <w:i/>
-          <w:iCs/>
-          <w:sz w:val="28"/>
-          <w:szCs w:val="28"/>
-        </w:rPr>
-        <w:t>poisoned</w:t>
-      </w:r>
-      <w:r>
-        <w:rPr>
-          <w:sz w:val="28"/>
-          <w:szCs w:val="28"/>
-        </w:rPr>
-        <w:t xml:space="preserve"> condition.</w:t>
-      </w:r>
-    </w:p>
-    <w:p>
-      <w:pPr>
-        <w:rPr>
-          <w:sz w:val="28"/>
-          <w:szCs w:val="28"/>
-        </w:rPr>
-      </w:pPr>
-    </w:p>
-    <w:p>
-      <w:pPr>
-        <w:rPr>
-          <w:sz w:val="28"/>
-          <w:szCs w:val="28"/>
-        </w:rPr>
-      </w:pPr>
-      <w:r>
-        <w:rPr>
-          <w:b/>
-          <w:bCs/>
-          <w:sz w:val="28"/>
-          <w:szCs w:val="28"/>
-        </w:rPr>
-        <w:t>3</w:t>
-      </w:r>
-      <w:r>
-        <w:rPr>
-          <w:b/>
-          <w:bCs/>
-          <w:sz w:val="28"/>
-          <w:szCs w:val="28"/>
-          <w:vertAlign w:val="superscript"/>
-        </w:rPr>
-        <w:t>rd</w:t>
-      </w:r>
-      <w:r>
-        <w:rPr>
-          <w:b/>
-          <w:bCs/>
-          <w:sz w:val="28"/>
-          <w:szCs w:val="28"/>
-        </w:rPr>
-        <w:t xml:space="preserve"> Level</w:t>
+        <w:t xml:space="preserve"> level. One creature you touch immediately reduces their Exhaustion by one level, provided the Exhaustion is caused by a disease.</w:t>
       </w:r>
     </w:p>
     <w:p>
@@ -2280,6 +2292,110 @@
           <w:sz w:val="28"/>
           <w:szCs w:val="28"/>
         </w:rPr>
+        <w:t>Cure Poison</w:t>
+      </w:r>
+      <w:r>
+        <w:rPr>
+          <w:sz w:val="28"/>
+          <w:szCs w:val="28"/>
+        </w:rPr>
+        <w:t>: 2</w:t>
+      </w:r>
+      <w:r>
+        <w:rPr>
+          <w:sz w:val="28"/>
+          <w:szCs w:val="28"/>
+          <w:vertAlign w:val="superscript"/>
+        </w:rPr>
+        <w:t>nd</w:t>
+      </w:r>
+      <w:r>
+        <w:rPr>
+          <w:sz w:val="28"/>
+          <w:szCs w:val="28"/>
+        </w:rPr>
+        <w:t xml:space="preserve"> level. One creature you touch is cured of all poisons affecting them and the </w:t>
+      </w:r>
+      <w:r>
+        <w:rPr>
+          <w:i/>
+          <w:iCs/>
+          <w:sz w:val="28"/>
+          <w:szCs w:val="28"/>
+        </w:rPr>
+        <w:t>poisoned</w:t>
+      </w:r>
+      <w:r>
+        <w:rPr>
+          <w:sz w:val="28"/>
+          <w:szCs w:val="28"/>
+        </w:rPr>
+        <w:t xml:space="preserve"> condition.</w:t>
+      </w:r>
+    </w:p>
+    <w:p>
+      <w:pPr>
+        <w:rPr>
+          <w:sz w:val="28"/>
+          <w:szCs w:val="28"/>
+        </w:rPr>
+      </w:pPr>
+    </w:p>
+    <w:p>
+      <w:pPr>
+        <w:rPr>
+          <w:sz w:val="28"/>
+          <w:szCs w:val="28"/>
+        </w:rPr>
+      </w:pPr>
+      <w:r>
+        <w:rPr>
+          <w:b/>
+          <w:bCs/>
+          <w:sz w:val="28"/>
+          <w:szCs w:val="28"/>
+        </w:rPr>
+        <w:t>3</w:t>
+      </w:r>
+      <w:r>
+        <w:rPr>
+          <w:b/>
+          <w:bCs/>
+          <w:sz w:val="28"/>
+          <w:szCs w:val="28"/>
+          <w:vertAlign w:val="superscript"/>
+        </w:rPr>
+        <w:t>rd</w:t>
+      </w:r>
+      <w:r>
+        <w:rPr>
+          <w:b/>
+          <w:bCs/>
+          <w:sz w:val="28"/>
+          <w:szCs w:val="28"/>
+        </w:rPr>
+        <w:t xml:space="preserve"> Level</w:t>
+      </w:r>
+    </w:p>
+    <w:p>
+      <w:pPr>
+        <w:pStyle w:val="ListParagraph"/>
+        <w:numPr>
+          <w:ilvl w:val="0"/>
+          <w:numId w:val="1"/>
+        </w:numPr>
+        <w:rPr>
+          <w:sz w:val="28"/>
+          <w:szCs w:val="28"/>
+        </w:rPr>
+      </w:pPr>
+      <w:r>
+        <w:rPr>
+          <w:b/>
+          <w:bCs/>
+          <w:sz w:val="28"/>
+          <w:szCs w:val="28"/>
+        </w:rPr>
         <w:t>Ceremony</w:t>
       </w:r>
       <w:r>
@@ -2544,6 +2660,7 @@
           <w:sz w:val="28"/>
           <w:szCs w:val="28"/>
         </w:rPr>
+        <w:lastRenderedPageBreak/>
         <w:t>Wedding</w:t>
       </w:r>
       <w:r>

</xml_diff>

<commit_message>
More 2nd Level Spells
</commit_message>
<xml_diff>
--- a/Divine Spell List.docx
+++ b/Divine Spell List.docx
@@ -2407,28 +2407,7 @@
           <w:sz w:val="28"/>
           <w:szCs w:val="28"/>
         </w:rPr>
-        <w:t xml:space="preserve"> level, </w:t>
-      </w:r>
-      <w:r>
-        <w:rPr>
-          <w:sz w:val="28"/>
-          <w:szCs w:val="28"/>
-        </w:rPr>
-        <w:t>1-minute duration (concentration)</w:t>
-      </w:r>
-      <w:r>
-        <w:rPr>
-          <w:sz w:val="28"/>
-          <w:szCs w:val="28"/>
-        </w:rPr>
-        <w:t xml:space="preserve">. </w:t>
-      </w:r>
-      <w:r>
-        <w:rPr>
-          <w:sz w:val="28"/>
-          <w:szCs w:val="28"/>
-        </w:rPr>
-        <w:t xml:space="preserve">You attempt to suppress strong emotions in a group of people. Each humanoid in a </w:t>
+        <w:t xml:space="preserve"> level, 1-minute duration (concentration). You attempt to suppress strong emotions in a group of people. Each humanoid in a </w:t>
       </w:r>
       <w:r>
         <w:rPr>
@@ -2442,21 +2421,7 @@
           <w:sz w:val="28"/>
           <w:szCs w:val="28"/>
         </w:rPr>
-        <w:t xml:space="preserve">0-foot-radius sphere centered on a point you choose within </w:t>
-      </w:r>
-      <w:r>
-        <w:rPr>
-          <w:sz w:val="28"/>
-          <w:szCs w:val="28"/>
-        </w:rPr>
-        <w:t>60 feet</w:t>
-      </w:r>
-      <w:r>
-        <w:rPr>
-          <w:sz w:val="28"/>
-          <w:szCs w:val="28"/>
-        </w:rPr>
-        <w:t xml:space="preserve"> </w:t>
+        <w:t xml:space="preserve">0-foot-radius sphere centered on a point you choose within 60 feet </w:t>
       </w:r>
       <w:r>
         <w:rPr>
@@ -2585,10 +2550,73 @@
           <w:numId w:val="1"/>
         </w:numPr>
         <w:rPr>
-          <w:sz w:val="28"/>
-          <w:szCs w:val="28"/>
-        </w:rPr>
-      </w:pPr>
+          <w:b/>
+          <w:bCs/>
+          <w:sz w:val="28"/>
+          <w:szCs w:val="28"/>
+        </w:rPr>
+      </w:pPr>
+      <w:r>
+        <w:rPr>
+          <w:b/>
+          <w:bCs/>
+          <w:sz w:val="28"/>
+          <w:szCs w:val="28"/>
+        </w:rPr>
+        <w:t>Contin</w:t>
+      </w:r>
+      <w:r>
+        <w:rPr>
+          <w:b/>
+          <w:bCs/>
+          <w:sz w:val="28"/>
+          <w:szCs w:val="28"/>
+        </w:rPr>
+        <w:t>ual Flame</w:t>
+      </w:r>
+      <w:r>
+        <w:rPr>
+          <w:sz w:val="28"/>
+          <w:szCs w:val="28"/>
+        </w:rPr>
+        <w:t>: 2</w:t>
+      </w:r>
+      <w:r>
+        <w:rPr>
+          <w:sz w:val="28"/>
+          <w:szCs w:val="28"/>
+          <w:vertAlign w:val="superscript"/>
+        </w:rPr>
+        <w:t>nd</w:t>
+      </w:r>
+      <w:r>
+        <w:rPr>
+          <w:sz w:val="28"/>
+          <w:szCs w:val="28"/>
+        </w:rPr>
+        <w:t xml:space="preserve"> level, lasts until dispelled. </w:t>
+      </w:r>
+      <w:r>
+        <w:rPr>
+          <w:sz w:val="28"/>
+          <w:szCs w:val="28"/>
+        </w:rPr>
+        <w:t>A flame, equivalent in brightness to a torch, springs forth from an object that you touch. The effect looks like a regular flame, but it creates no heat and doesn't use oxygen.</w:t>
+      </w:r>
+      <w:r>
+        <w:rPr>
+          <w:sz w:val="28"/>
+          <w:szCs w:val="28"/>
+        </w:rPr>
+        <w:t xml:space="preserve"> It</w:t>
+      </w:r>
+      <w:r>
+        <w:rPr>
+          <w:sz w:val="28"/>
+          <w:szCs w:val="28"/>
+        </w:rPr>
+        <w:t xml:space="preserve"> can be covered or hidden but not smothered or quenched.</w:t>
+      </w:r>
     </w:p>
     <w:p>
       <w:pPr>
@@ -2598,18 +2626,56 @@
           <w:numId w:val="1"/>
         </w:numPr>
         <w:rPr>
-          <w:b/>
-          <w:bCs/>
-          <w:sz w:val="28"/>
-          <w:szCs w:val="28"/>
-        </w:rPr>
-      </w:pPr>
-      <w:r>
-        <w:rPr>
-          <w:sz w:val="28"/>
-          <w:szCs w:val="28"/>
-        </w:rPr>
-        <w:t>You can suppress any effect causing a target to be charmed or frightened. When this spell ends, any suppressed effect resumes, provided that its duration has not expired in the meantime.</w:t>
+          <w:sz w:val="28"/>
+          <w:szCs w:val="28"/>
+        </w:rPr>
+      </w:pPr>
+      <w:r>
+        <w:rPr>
+          <w:b/>
+          <w:bCs/>
+          <w:sz w:val="28"/>
+          <w:szCs w:val="28"/>
+        </w:rPr>
+        <w:t>Cure Disease</w:t>
+      </w:r>
+      <w:r>
+        <w:rPr>
+          <w:sz w:val="28"/>
+          <w:szCs w:val="28"/>
+        </w:rPr>
+        <w:t>:</w:t>
+      </w:r>
+      <w:r>
+        <w:rPr>
+          <w:b/>
+          <w:bCs/>
+          <w:sz w:val="28"/>
+          <w:szCs w:val="28"/>
+        </w:rPr>
+        <w:t xml:space="preserve"> </w:t>
+      </w:r>
+      <w:r>
+        <w:rPr>
+          <w:sz w:val="28"/>
+          <w:szCs w:val="28"/>
+        </w:rPr>
+        <w:t>2</w:t>
+      </w:r>
+      <w:r>
+        <w:rPr>
+          <w:sz w:val="28"/>
+          <w:szCs w:val="28"/>
+          <w:vertAlign w:val="superscript"/>
+        </w:rPr>
+        <w:t>nd</w:t>
+      </w:r>
+      <w:r>
+        <w:rPr>
+          <w:sz w:val="28"/>
+          <w:szCs w:val="28"/>
+        </w:rPr>
+        <w:t xml:space="preserve"> level. One creature you touch immediately reduces their Exhaustion by one level, provided the Exhaustion is caused by a disease.</w:t>
       </w:r>
     </w:p>
     <w:p>
@@ -2631,30 +2697,14 @@
           <w:sz w:val="28"/>
           <w:szCs w:val="28"/>
         </w:rPr>
-        <w:t>Cure Disease</w:t>
-      </w:r>
-      <w:r>
-        <w:rPr>
-          <w:sz w:val="28"/>
-          <w:szCs w:val="28"/>
-        </w:rPr>
-        <w:t>:</w:t>
-      </w:r>
-      <w:r>
-        <w:rPr>
-          <w:b/>
-          <w:bCs/>
-          <w:sz w:val="28"/>
-          <w:szCs w:val="28"/>
-        </w:rPr>
-        <w:t xml:space="preserve"> </w:t>
-      </w:r>
-      <w:r>
-        <w:rPr>
-          <w:sz w:val="28"/>
-          <w:szCs w:val="28"/>
-        </w:rPr>
-        <w:t>2</w:t>
+        <w:t>Cure Poison</w:t>
+      </w:r>
+      <w:r>
+        <w:rPr>
+          <w:sz w:val="28"/>
+          <w:szCs w:val="28"/>
+        </w:rPr>
+        <w:t>: 2</w:t>
       </w:r>
       <w:r>
         <w:rPr>
@@ -2669,7 +2719,23 @@
           <w:sz w:val="28"/>
           <w:szCs w:val="28"/>
         </w:rPr>
-        <w:t xml:space="preserve"> level. One creature you touch immediately reduces their Exhaustion by one level, provided the Exhaustion is caused by a disease.</w:t>
+        <w:t xml:space="preserve"> level. One creature you touch is cured of all poisons affecting them and the </w:t>
+      </w:r>
+      <w:r>
+        <w:rPr>
+          <w:i/>
+          <w:iCs/>
+          <w:sz w:val="28"/>
+          <w:szCs w:val="28"/>
+        </w:rPr>
+        <w:t>poisoned</w:t>
+      </w:r>
+      <w:r>
+        <w:rPr>
+          <w:sz w:val="28"/>
+          <w:szCs w:val="28"/>
+        </w:rPr>
+        <w:t xml:space="preserve"> condition.</w:t>
       </w:r>
     </w:p>
     <w:p>
@@ -2691,7 +2757,16 @@
           <w:sz w:val="28"/>
           <w:szCs w:val="28"/>
         </w:rPr>
-        <w:t>Cure Poison</w:t>
+        <w:t>Summon</w:t>
+      </w:r>
+      <w:r>
+        <w:rPr>
+          <w:b/>
+          <w:bCs/>
+          <w:sz w:val="28"/>
+          <w:szCs w:val="28"/>
+        </w:rPr>
+        <w:t xml:space="preserve"> Steed</w:t>
       </w:r>
       <w:r>
         <w:rPr>
@@ -2713,23 +2788,181 @@
           <w:sz w:val="28"/>
           <w:szCs w:val="28"/>
         </w:rPr>
-        <w:t xml:space="preserve"> level. One creature you touch is cured of all poisons affecting them and the </w:t>
-      </w:r>
-      <w:r>
-        <w:rPr>
-          <w:i/>
-          <w:iCs/>
-          <w:sz w:val="28"/>
-          <w:szCs w:val="28"/>
-        </w:rPr>
-        <w:t>poisoned</w:t>
-      </w:r>
-      <w:r>
-        <w:rPr>
-          <w:sz w:val="28"/>
-          <w:szCs w:val="28"/>
-        </w:rPr>
-        <w:t xml:space="preserve"> condition.</w:t>
+        <w:t xml:space="preserve"> level, requires a 10-minute ritual. </w:t>
+      </w:r>
+      <w:r>
+        <w:rPr>
+          <w:sz w:val="28"/>
+          <w:szCs w:val="28"/>
+        </w:rPr>
+        <w:t xml:space="preserve">You summon a spirit that assumes the form of an unusually intelligent, strong, and loyal steed. Appearing in an unoccupied space within range, the steed takes on a form </w:t>
+      </w:r>
+      <w:r>
+        <w:rPr>
+          <w:sz w:val="28"/>
+          <w:szCs w:val="28"/>
+        </w:rPr>
+        <w:lastRenderedPageBreak/>
+        <w:t xml:space="preserve">that you choose: a warhorse, a pony, a camel, an elk, or a mastiff. </w:t>
+      </w:r>
+      <w:r>
+        <w:rPr>
+          <w:sz w:val="28"/>
+          <w:szCs w:val="28"/>
+        </w:rPr>
+        <w:t>Regardless, the</w:t>
+      </w:r>
+      <w:r>
+        <w:rPr>
+          <w:sz w:val="28"/>
+          <w:szCs w:val="28"/>
+        </w:rPr>
+        <w:t xml:space="preserve"> steed </w:t>
+      </w:r>
+      <w:r>
+        <w:rPr>
+          <w:sz w:val="28"/>
+          <w:szCs w:val="28"/>
+        </w:rPr>
+        <w:t xml:space="preserve">uses </w:t>
+      </w:r>
+      <w:r>
+        <w:rPr>
+          <w:sz w:val="28"/>
+          <w:szCs w:val="28"/>
+        </w:rPr>
+        <w:t xml:space="preserve">the statistics of </w:t>
+      </w:r>
+      <w:r>
+        <w:rPr>
+          <w:sz w:val="28"/>
+          <w:szCs w:val="28"/>
+        </w:rPr>
+        <w:t xml:space="preserve">a warhorse, except that </w:t>
+      </w:r>
+      <w:r>
+        <w:rPr>
+          <w:sz w:val="28"/>
+          <w:szCs w:val="28"/>
+        </w:rPr>
+        <w:t>it is a celestial</w:t>
+      </w:r>
+      <w:r>
+        <w:rPr>
+          <w:sz w:val="28"/>
+          <w:szCs w:val="28"/>
+        </w:rPr>
+        <w:t xml:space="preserve">, </w:t>
+      </w:r>
+      <w:r>
+        <w:rPr>
+          <w:sz w:val="28"/>
+          <w:szCs w:val="28"/>
+        </w:rPr>
+        <w:t xml:space="preserve">its </w:t>
+      </w:r>
+      <w:r>
+        <w:rPr>
+          <w:sz w:val="28"/>
+          <w:szCs w:val="28"/>
+        </w:rPr>
+        <w:t xml:space="preserve">Intelligence </w:t>
+      </w:r>
+      <w:r>
+        <w:rPr>
+          <w:sz w:val="28"/>
+          <w:szCs w:val="28"/>
+        </w:rPr>
+        <w:t xml:space="preserve">is </w:t>
+      </w:r>
+      <w:r>
+        <w:rPr>
+          <w:sz w:val="28"/>
+          <w:szCs w:val="28"/>
+        </w:rPr>
+        <w:t xml:space="preserve">6, </w:t>
+      </w:r>
+      <w:r>
+        <w:rPr>
+          <w:sz w:val="28"/>
+          <w:szCs w:val="28"/>
+        </w:rPr>
+        <w:t xml:space="preserve">you choose its size (maximum Large), </w:t>
+      </w:r>
+      <w:r>
+        <w:rPr>
+          <w:sz w:val="28"/>
+          <w:szCs w:val="28"/>
+        </w:rPr>
+        <w:t>and it gains the ability to understand one language of your choice that you speak.</w:t>
+      </w:r>
+    </w:p>
+    <w:p>
+      <w:pPr>
+        <w:pStyle w:val="ListParagraph"/>
+        <w:numPr>
+          <w:ilvl w:val="1"/>
+          <w:numId w:val="1"/>
+        </w:numPr>
+        <w:rPr>
+          <w:sz w:val="28"/>
+          <w:szCs w:val="28"/>
+        </w:rPr>
+      </w:pPr>
+      <w:r>
+        <w:rPr>
+          <w:sz w:val="28"/>
+          <w:szCs w:val="28"/>
+        </w:rPr>
+        <w:t>You require no training to ride the steed in or out of combat.</w:t>
+      </w:r>
+    </w:p>
+    <w:p>
+      <w:pPr>
+        <w:pStyle w:val="ListParagraph"/>
+        <w:numPr>
+          <w:ilvl w:val="1"/>
+          <w:numId w:val="1"/>
+        </w:numPr>
+        <w:rPr>
+          <w:sz w:val="28"/>
+          <w:szCs w:val="28"/>
+        </w:rPr>
+      </w:pPr>
+      <w:r>
+        <w:rPr>
+          <w:sz w:val="28"/>
+          <w:szCs w:val="28"/>
+        </w:rPr>
+        <w:t>When the steed drops to 0 hit points</w:t>
+      </w:r>
+      <w:r>
+        <w:rPr>
+          <w:sz w:val="28"/>
+          <w:szCs w:val="28"/>
+        </w:rPr>
+        <w:t xml:space="preserve"> or you dismiss it as an action,</w:t>
+      </w:r>
+      <w:r>
+        <w:rPr>
+          <w:sz w:val="28"/>
+          <w:szCs w:val="28"/>
+        </w:rPr>
+        <w:t xml:space="preserve"> it disappears</w:t>
+      </w:r>
+      <w:r>
+        <w:rPr>
+          <w:sz w:val="28"/>
+          <w:szCs w:val="28"/>
+        </w:rPr>
+        <w:t>.</w:t>
+      </w:r>
+      <w:r>
+        <w:rPr>
+          <w:sz w:val="28"/>
+          <w:szCs w:val="28"/>
+        </w:rPr>
+        <w:t xml:space="preserve"> In either case, casting this spell again summons the same steed, restored to its hit point maximum.</w:t>
       </w:r>
     </w:p>
     <w:p>
@@ -2795,7 +3028,6 @@
           <w:sz w:val="28"/>
           <w:szCs w:val="28"/>
         </w:rPr>
-        <w:lastRenderedPageBreak/>
         <w:t>Ceremony</w:t>
       </w:r>
       <w:r>
@@ -3309,7 +3541,6 @@
           <w:sz w:val="28"/>
           <w:szCs w:val="28"/>
         </w:rPr>
-        <w:lastRenderedPageBreak/>
         <w:t>7</w:t>
       </w:r>
       <w:r>

</xml_diff>

<commit_message>
Start 3rd Level Spells
</commit_message>
<xml_diff>
--- a/Divine Spell List.docx
+++ b/Divine Spell List.docx
@@ -3443,14 +3443,7 @@
           <w:sz w:val="28"/>
           <w:szCs w:val="28"/>
         </w:rPr>
-        <w:t xml:space="preserve"> level, 1-hour duration. </w:t>
-      </w:r>
-      <w:r>
-        <w:rPr>
-          <w:sz w:val="28"/>
-          <w:szCs w:val="28"/>
-        </w:rPr>
-        <w:t xml:space="preserve">You touch a creature. If it is </w:t>
+        <w:t xml:space="preserve"> level, 1-hour duration. You touch a creature. If it is </w:t>
       </w:r>
       <w:r>
         <w:rPr>
@@ -3845,14 +3838,7 @@
           <w:sz w:val="28"/>
           <w:szCs w:val="28"/>
         </w:rPr>
-        <w:t xml:space="preserve"> level, 1-hour duration (concentration). You summon a Beast of your choosing whose CR is lower than 2. If you attempt to summon a Beast whose CR is greater than 2, the spell fails. If such a creature is </w:t>
-      </w:r>
-      <w:r>
-        <w:rPr>
-          <w:sz w:val="28"/>
-          <w:szCs w:val="28"/>
-        </w:rPr>
-        <w:t>within 1 mile it will approach at best speed without endangering itself. For the duration, the creature is friendly to you and your allies, obeying any verbal commands you give it as a free action (even in combat).</w:t>
+        <w:t xml:space="preserve"> level, 1-hour duration (concentration). You summon a Beast of your choosing whose CR is lower than 2. If you attempt to summon a Beast whose CR is greater than 2, the spell fails. If such a creature is within 1 mile it will approach at best speed without endangering itself. For the duration, the creature is friendly to you and your allies, obeying any verbal commands you give it as a free action (even in combat).</w:t>
       </w:r>
       <w:r>
         <w:rPr>
@@ -4475,6 +4461,248 @@
           <w:sz w:val="28"/>
           <w:szCs w:val="28"/>
         </w:rPr>
+        <w:t>Aura of Vitality</w:t>
+      </w:r>
+      <w:r>
+        <w:rPr>
+          <w:sz w:val="28"/>
+          <w:szCs w:val="28"/>
+        </w:rPr>
+        <w:t>: 3</w:t>
+      </w:r>
+      <w:r>
+        <w:rPr>
+          <w:sz w:val="28"/>
+          <w:szCs w:val="28"/>
+          <w:vertAlign w:val="superscript"/>
+        </w:rPr>
+        <w:t>rd</w:t>
+      </w:r>
+      <w:r>
+        <w:rPr>
+          <w:sz w:val="28"/>
+          <w:szCs w:val="28"/>
+        </w:rPr>
+        <w:t xml:space="preserve"> level, 1-minute duration (concentration). </w:t>
+      </w:r>
+      <w:r>
+        <w:rPr>
+          <w:sz w:val="28"/>
+          <w:szCs w:val="28"/>
+        </w:rPr>
+        <w:t xml:space="preserve">Healing energy radiates from you in an aura with a 30-foot radius. Until the spell ends, the aura moves with you. </w:t>
+      </w:r>
+      <w:r>
+        <w:rPr>
+          <w:sz w:val="28"/>
+          <w:szCs w:val="28"/>
+        </w:rPr>
+        <w:t>As a free</w:t>
+      </w:r>
+      <w:r>
+        <w:rPr>
+          <w:sz w:val="28"/>
+          <w:szCs w:val="28"/>
+        </w:rPr>
+        <w:t xml:space="preserve"> action </w:t>
+      </w:r>
+      <w:r>
+        <w:rPr>
+          <w:sz w:val="28"/>
+          <w:szCs w:val="28"/>
+        </w:rPr>
+        <w:t>on your turns you can</w:t>
+      </w:r>
+      <w:r>
+        <w:rPr>
+          <w:sz w:val="28"/>
+          <w:szCs w:val="28"/>
+        </w:rPr>
+        <w:t xml:space="preserve"> cause one creature in the aura (including you) to regain 2d6 hit points.</w:t>
+      </w:r>
+    </w:p>
+    <w:p>
+      <w:pPr>
+        <w:pStyle w:val="ListParagraph"/>
+        <w:numPr>
+          <w:ilvl w:val="0"/>
+          <w:numId w:val="1"/>
+        </w:numPr>
+        <w:rPr>
+          <w:sz w:val="28"/>
+          <w:szCs w:val="28"/>
+        </w:rPr>
+      </w:pPr>
+      <w:r>
+        <w:rPr>
+          <w:b/>
+          <w:bCs/>
+          <w:sz w:val="28"/>
+          <w:szCs w:val="28"/>
+        </w:rPr>
+        <w:t>Beacon of Hope</w:t>
+      </w:r>
+      <w:r>
+        <w:rPr>
+          <w:sz w:val="28"/>
+          <w:szCs w:val="28"/>
+        </w:rPr>
+        <w:t>: 3</w:t>
+      </w:r>
+      <w:r>
+        <w:rPr>
+          <w:sz w:val="28"/>
+          <w:szCs w:val="28"/>
+          <w:vertAlign w:val="superscript"/>
+        </w:rPr>
+        <w:t>rd</w:t>
+      </w:r>
+      <w:r>
+        <w:rPr>
+          <w:sz w:val="28"/>
+          <w:szCs w:val="28"/>
+        </w:rPr>
+        <w:t xml:space="preserve"> level, 1-minute duration (concentration).</w:t>
+      </w:r>
+      <w:r>
+        <w:t xml:space="preserve"> </w:t>
+      </w:r>
+      <w:r>
+        <w:rPr>
+          <w:sz w:val="28"/>
+          <w:szCs w:val="28"/>
+        </w:rPr>
+        <w:t xml:space="preserve">This spell bestows hope and vitality. Choose any number of creatures within </w:t>
+      </w:r>
+      <w:r>
+        <w:rPr>
+          <w:sz w:val="28"/>
+          <w:szCs w:val="28"/>
+        </w:rPr>
+        <w:t>30 feet</w:t>
+      </w:r>
+      <w:r>
+        <w:rPr>
+          <w:sz w:val="28"/>
+          <w:szCs w:val="28"/>
+        </w:rPr>
+        <w:t xml:space="preserve">. For the duration, each </w:t>
+      </w:r>
+      <w:r>
+        <w:rPr>
+          <w:sz w:val="28"/>
+          <w:szCs w:val="28"/>
+        </w:rPr>
+        <w:t>target</w:t>
+      </w:r>
+      <w:r>
+        <w:rPr>
+          <w:sz w:val="28"/>
+          <w:szCs w:val="28"/>
+        </w:rPr>
+        <w:t xml:space="preserve"> regains the maximum number of hit points possible from any healing.</w:t>
+      </w:r>
+    </w:p>
+    <w:p>
+      <w:pPr>
+        <w:pStyle w:val="ListParagraph"/>
+        <w:numPr>
+          <w:ilvl w:val="0"/>
+          <w:numId w:val="1"/>
+        </w:numPr>
+        <w:rPr>
+          <w:sz w:val="28"/>
+          <w:szCs w:val="28"/>
+        </w:rPr>
+      </w:pPr>
+      <w:r>
+        <w:rPr>
+          <w:b/>
+          <w:bCs/>
+          <w:sz w:val="28"/>
+          <w:szCs w:val="28"/>
+        </w:rPr>
+        <w:t>Blinding Smite</w:t>
+      </w:r>
+      <w:r>
+        <w:rPr>
+          <w:sz w:val="28"/>
+          <w:szCs w:val="28"/>
+        </w:rPr>
+        <w:t>: 3</w:t>
+      </w:r>
+      <w:r>
+        <w:rPr>
+          <w:sz w:val="28"/>
+          <w:szCs w:val="28"/>
+          <w:vertAlign w:val="superscript"/>
+        </w:rPr>
+        <w:t>rd</w:t>
+      </w:r>
+      <w:r>
+        <w:rPr>
+          <w:sz w:val="28"/>
+          <w:szCs w:val="28"/>
+        </w:rPr>
+        <w:t xml:space="preserve"> level, 1-minute duration (concentration).</w:t>
+      </w:r>
+      <w:r>
+        <w:rPr>
+          <w:sz w:val="28"/>
+          <w:szCs w:val="28"/>
+        </w:rPr>
+        <w:t xml:space="preserve"> </w:t>
+      </w:r>
+      <w:r>
+        <w:rPr>
+          <w:sz w:val="28"/>
+          <w:szCs w:val="28"/>
+        </w:rPr>
+        <w:t>The next time you hit a creature with a weapon attack during the spell’s duration,</w:t>
+      </w:r>
+      <w:r>
+        <w:rPr>
+          <w:sz w:val="28"/>
+          <w:szCs w:val="28"/>
+        </w:rPr>
+        <w:t xml:space="preserve"> your weapon flares with a bright light. The attack deals an extra 3d8 radiant damage to the target and leaves them </w:t>
+      </w:r>
+      <w:r>
+        <w:rPr>
+          <w:i/>
+          <w:iCs/>
+          <w:sz w:val="28"/>
+          <w:szCs w:val="28"/>
+        </w:rPr>
+        <w:t>blinded</w:t>
+      </w:r>
+      <w:r>
+        <w:rPr>
+          <w:sz w:val="28"/>
+          <w:szCs w:val="28"/>
+        </w:rPr>
+        <w:t xml:space="preserve"> until the start of their next turn.</w:t>
+      </w:r>
+    </w:p>
+    <w:p>
+      <w:pPr>
+        <w:pStyle w:val="ListParagraph"/>
+        <w:numPr>
+          <w:ilvl w:val="0"/>
+          <w:numId w:val="1"/>
+        </w:numPr>
+        <w:rPr>
+          <w:sz w:val="28"/>
+          <w:szCs w:val="28"/>
+        </w:rPr>
+      </w:pPr>
+      <w:r>
+        <w:rPr>
+          <w:b/>
+          <w:bCs/>
+          <w:sz w:val="28"/>
+          <w:szCs w:val="28"/>
+        </w:rPr>
         <w:t>Ceremony</w:t>
       </w:r>
       <w:r>
@@ -4507,7 +4735,15 @@
           <w:sz w:val="28"/>
           <w:szCs w:val="28"/>
         </w:rPr>
-        <w:t>You perform a special religious ceremony that is infused with magic. When you cast the spell, choose one of the following rites, the target of which must be within 10 feet of you throughout the casting.</w:t>
+        <w:t xml:space="preserve">You perform a special religious ceremony that is infused with magic. When you cast the spell, </w:t>
+      </w:r>
+      <w:r>
+        <w:rPr>
+          <w:sz w:val="28"/>
+          <w:szCs w:val="28"/>
+        </w:rPr>
+        <w:lastRenderedPageBreak/>
+        <w:t>choose one of the following rites, the target of which must be within 10 feet of you throughout the casting.</w:t>
       </w:r>
     </w:p>
     <w:p>
@@ -4630,7 +4866,6 @@
           <w:sz w:val="28"/>
           <w:szCs w:val="28"/>
         </w:rPr>
-        <w:lastRenderedPageBreak/>
         <w:t>Dedication</w:t>
       </w:r>
       <w:r>
@@ -5035,6 +5270,7 @@
           <w:sz w:val="28"/>
           <w:szCs w:val="28"/>
         </w:rPr>
+        <w:lastRenderedPageBreak/>
         <w:t>8</w:t>
       </w:r>
       <w:r>

</xml_diff>

<commit_message>
More 3rd Level Spells
- Just a small number this time
</commit_message>
<xml_diff>
--- a/Divine Spell List.docx
+++ b/Divine Spell List.docx
@@ -320,7 +320,23 @@
           <w:sz w:val="28"/>
           <w:szCs w:val="24"/>
         </w:rPr>
-        <w:t>a Large or smaller creature or object</w:t>
+        <w:t xml:space="preserve">a </w:t>
+      </w:r>
+      <w:proofErr w:type="gramStart"/>
+      <w:r>
+        <w:rPr>
+          <w:sz w:val="28"/>
+          <w:szCs w:val="24"/>
+        </w:rPr>
+        <w:t>Large or smaller</w:t>
+      </w:r>
+      <w:proofErr w:type="gramEnd"/>
+      <w:r>
+        <w:rPr>
+          <w:sz w:val="28"/>
+          <w:szCs w:val="24"/>
+        </w:rPr>
+        <w:t xml:space="preserve"> creature or object</w:t>
       </w:r>
       <w:r>
         <w:rPr>
@@ -492,7 +508,23 @@
           <w:szCs w:val="24"/>
         </w:rPr>
         <w:lastRenderedPageBreak/>
-        <w:t>d8. The weapon also becomes magical, if it isn't already. The spell ends if you cast it again or if you let go of the weapon.</w:t>
+        <w:t xml:space="preserve">d8. The weapon also becomes </w:t>
+      </w:r>
+      <w:proofErr w:type="gramStart"/>
+      <w:r>
+        <w:rPr>
+          <w:sz w:val="28"/>
+          <w:szCs w:val="24"/>
+        </w:rPr>
+        <w:t>magical, if</w:t>
+      </w:r>
+      <w:proofErr w:type="gramEnd"/>
+      <w:r>
+        <w:rPr>
+          <w:sz w:val="28"/>
+          <w:szCs w:val="24"/>
+        </w:rPr>
+        <w:t xml:space="preserve"> it isn't already. The spell ends if you cast it again or if you let go of the weapon.</w:t>
       </w:r>
     </w:p>
     <w:p>
@@ -2208,7 +2240,23 @@
           <w:sz w:val="28"/>
           <w:szCs w:val="28"/>
         </w:rPr>
-        <w:t xml:space="preserve"> level, 8-hour duration.. Up to three creatures of your choice within 30 feet increase their current and maximum hit points by 5.</w:t>
+        <w:t xml:space="preserve"> level, 8-hour </w:t>
+      </w:r>
+      <w:proofErr w:type="gramStart"/>
+      <w:r>
+        <w:rPr>
+          <w:sz w:val="28"/>
+          <w:szCs w:val="28"/>
+        </w:rPr>
+        <w:t>duration..</w:t>
+      </w:r>
+      <w:proofErr w:type="gramEnd"/>
+      <w:r>
+        <w:rPr>
+          <w:sz w:val="28"/>
+          <w:szCs w:val="28"/>
+        </w:rPr>
+        <w:t xml:space="preserve"> Up to three creatures of your choice within 30 feet increase their current and maximum hit points by 5.</w:t>
       </w:r>
     </w:p>
     <w:p>
@@ -2800,14 +2848,30 @@
           <w:sz w:val="28"/>
           <w:szCs w:val="28"/>
         </w:rPr>
-        <w:t xml:space="preserve">You impart latent luck to yourself or one willing creature you can see within range. When the chosen creature makes an </w:t>
-      </w:r>
-      <w:r>
-        <w:rPr>
-          <w:sz w:val="28"/>
-          <w:szCs w:val="28"/>
-        </w:rPr>
-        <w:t>a roll</w:t>
+        <w:t xml:space="preserve">You impart latent luck to yourself or one willing creature you can see within range. When the chosen creature makes </w:t>
+      </w:r>
+      <w:proofErr w:type="gramStart"/>
+      <w:r>
+        <w:rPr>
+          <w:sz w:val="28"/>
+          <w:szCs w:val="28"/>
+        </w:rPr>
+        <w:t xml:space="preserve">an </w:t>
+      </w:r>
+      <w:r>
+        <w:rPr>
+          <w:sz w:val="28"/>
+          <w:szCs w:val="28"/>
+        </w:rPr>
+        <w:t>a</w:t>
+      </w:r>
+      <w:proofErr w:type="gramEnd"/>
+      <w:r>
+        <w:rPr>
+          <w:sz w:val="28"/>
+          <w:szCs w:val="28"/>
+        </w:rPr>
+        <w:t xml:space="preserve"> roll</w:t>
       </w:r>
       <w:r>
         <w:rPr>
@@ -2875,6 +2939,7 @@
         </w:rPr>
         <w:t xml:space="preserve"> level, 10-day duration. You touch </w:t>
       </w:r>
+      <w:proofErr w:type="gramStart"/>
       <w:r>
         <w:rPr>
           <w:sz w:val="28"/>
@@ -2882,6 +2947,7 @@
         </w:rPr>
         <w:t>a corpse or other remains</w:t>
       </w:r>
+      <w:proofErr w:type="gramEnd"/>
       <w:r>
         <w:rPr>
           <w:sz w:val="28"/>
@@ -4395,7 +4461,23 @@
           <w:sz w:val="28"/>
           <w:szCs w:val="28"/>
         </w:rPr>
-        <w:t>An affected creature is aware of the spell and can thus avoid answering questions to which it would normally respond with a lie. Such a creature can be evasive in its answers as long as it remains within the boundaries of the truth.</w:t>
+        <w:t xml:space="preserve">An affected creature is aware of the spell and can thus avoid answering questions to which it would normally respond with a lie. Such a creature can be evasive in its answers </w:t>
+      </w:r>
+      <w:proofErr w:type="gramStart"/>
+      <w:r>
+        <w:rPr>
+          <w:sz w:val="28"/>
+          <w:szCs w:val="28"/>
+        </w:rPr>
+        <w:t>as long as</w:t>
+      </w:r>
+      <w:proofErr w:type="gramEnd"/>
+      <w:r>
+        <w:rPr>
+          <w:sz w:val="28"/>
+          <w:szCs w:val="28"/>
+        </w:rPr>
+        <w:t xml:space="preserve"> it remains within the boundaries of the truth.</w:t>
       </w:r>
     </w:p>
     <w:p>
@@ -4511,7 +4593,23 @@
           <w:sz w:val="28"/>
           <w:szCs w:val="28"/>
         </w:rPr>
-        <w:t>on your turns you can</w:t>
+        <w:t xml:space="preserve">on your </w:t>
+      </w:r>
+      <w:proofErr w:type="gramStart"/>
+      <w:r>
+        <w:rPr>
+          <w:sz w:val="28"/>
+          <w:szCs w:val="28"/>
+        </w:rPr>
+        <w:t>turns</w:t>
+      </w:r>
+      <w:proofErr w:type="gramEnd"/>
+      <w:r>
+        <w:rPr>
+          <w:sz w:val="28"/>
+          <w:szCs w:val="28"/>
+        </w:rPr>
+        <w:t xml:space="preserve"> you can</w:t>
       </w:r>
       <w:r>
         <w:rPr>
@@ -4703,6 +4801,79 @@
           <w:sz w:val="28"/>
           <w:szCs w:val="28"/>
         </w:rPr>
+        <w:t>Brief Respite</w:t>
+      </w:r>
+      <w:r>
+        <w:rPr>
+          <w:sz w:val="28"/>
+          <w:szCs w:val="28"/>
+        </w:rPr>
+        <w:t>: 3</w:t>
+      </w:r>
+      <w:r>
+        <w:rPr>
+          <w:sz w:val="28"/>
+          <w:szCs w:val="28"/>
+          <w:vertAlign w:val="superscript"/>
+        </w:rPr>
+        <w:t>rd</w:t>
+      </w:r>
+      <w:r>
+        <w:rPr>
+          <w:sz w:val="28"/>
+          <w:szCs w:val="28"/>
+        </w:rPr>
+        <w:t xml:space="preserve"> level, 10-minute </w:t>
+      </w:r>
+      <w:r>
+        <w:rPr>
+          <w:sz w:val="28"/>
+          <w:szCs w:val="28"/>
+        </w:rPr>
+        <w:t>duration</w:t>
+      </w:r>
+      <w:r>
+        <w:rPr>
+          <w:sz w:val="28"/>
+          <w:szCs w:val="28"/>
+        </w:rPr>
+        <w:t>. You make a calming gesture,</w:t>
+      </w:r>
+      <w:r>
+        <w:rPr>
+          <w:sz w:val="28"/>
+          <w:szCs w:val="28"/>
+        </w:rPr>
+        <w:t xml:space="preserve"> and up to three willing creature of your choice that you can see within 30 feet fall unconscious for the full duration. Each target gains the full benefits </w:t>
+      </w:r>
+      <w:r>
+        <w:rPr>
+          <w:sz w:val="28"/>
+          <w:szCs w:val="28"/>
+        </w:rPr>
+        <w:lastRenderedPageBreak/>
+        <w:t>of a short rest and can’t be affected by this spell again until it finishes a long rest. The spell ends early and provides no benefits for a creature woken before the full duration is complete.</w:t>
+      </w:r>
+    </w:p>
+    <w:p>
+      <w:pPr>
+        <w:pStyle w:val="ListParagraph"/>
+        <w:numPr>
+          <w:ilvl w:val="0"/>
+          <w:numId w:val="1"/>
+        </w:numPr>
+        <w:rPr>
+          <w:sz w:val="28"/>
+          <w:szCs w:val="28"/>
+        </w:rPr>
+      </w:pPr>
+      <w:r>
+        <w:rPr>
+          <w:b/>
+          <w:bCs/>
+          <w:sz w:val="28"/>
+          <w:szCs w:val="28"/>
+        </w:rPr>
         <w:t>Ceremony</w:t>
       </w:r>
       <w:r>
@@ -4735,15 +4906,7 @@
           <w:sz w:val="28"/>
           <w:szCs w:val="28"/>
         </w:rPr>
-        <w:t xml:space="preserve">You perform a special religious ceremony that is infused with magic. When you cast the spell, </w:t>
-      </w:r>
-      <w:r>
-        <w:rPr>
-          <w:sz w:val="28"/>
-          <w:szCs w:val="28"/>
-        </w:rPr>
-        <w:lastRenderedPageBreak/>
-        <w:t>choose one of the following rites, the target of which must be within 10 feet of you throughout the casting.</w:t>
+        <w:t>You perform a special religious ceremony that is infused with magic. When you cast the spell, choose one of the following rites, the target of which must be within 10 feet of you throughout the casting.</w:t>
       </w:r>
     </w:p>
     <w:p>
@@ -4894,7 +5057,23 @@
           <w:sz w:val="28"/>
           <w:szCs w:val="28"/>
         </w:rPr>
-        <w:t xml:space="preserve">as long as they hold true to her tenets they are immune to Corruption. </w:t>
+        <w:t xml:space="preserve">as long as they hold true to her </w:t>
+      </w:r>
+      <w:proofErr w:type="gramStart"/>
+      <w:r>
+        <w:rPr>
+          <w:sz w:val="28"/>
+          <w:szCs w:val="28"/>
+        </w:rPr>
+        <w:t>tenets</w:t>
+      </w:r>
+      <w:proofErr w:type="gramEnd"/>
+      <w:r>
+        <w:rPr>
+          <w:sz w:val="28"/>
+          <w:szCs w:val="28"/>
+        </w:rPr>
+        <w:t xml:space="preserve"> they are immune to Corruption. </w:t>
       </w:r>
       <w:r>
         <w:rPr>
@@ -5178,6 +5357,7 @@
           <w:sz w:val="28"/>
           <w:szCs w:val="28"/>
         </w:rPr>
+        <w:lastRenderedPageBreak/>
         <w:t>6</w:t>
       </w:r>
       <w:r>
@@ -5270,7 +5450,6 @@
           <w:sz w:val="28"/>
           <w:szCs w:val="28"/>
         </w:rPr>
-        <w:lastRenderedPageBreak/>
         <w:t>8</w:t>
       </w:r>
       <w:r>

</xml_diff>

<commit_message>
3rd Level Spells Complete
</commit_message>
<xml_diff>
--- a/Divine Spell List.docx
+++ b/Divine Spell List.docx
@@ -6427,6 +6427,158 @@
           <w:szCs w:val="28"/>
         </w:rPr>
         <w:t xml:space="preserve"> from the inside.</w:t>
+      </w:r>
+    </w:p>
+    <w:p>
+      <w:pPr>
+        <w:pStyle w:val="ListParagraph"/>
+        <w:numPr>
+          <w:ilvl w:val="0"/>
+          <w:numId w:val="1"/>
+        </w:numPr>
+        <w:rPr>
+          <w:sz w:val="28"/>
+          <w:szCs w:val="28"/>
+        </w:rPr>
+      </w:pPr>
+      <w:r>
+        <w:rPr>
+          <w:b/>
+          <w:bCs/>
+          <w:sz w:val="28"/>
+          <w:szCs w:val="28"/>
+        </w:rPr>
+        <w:t>Tongues</w:t>
+      </w:r>
+      <w:r>
+        <w:rPr>
+          <w:sz w:val="28"/>
+          <w:szCs w:val="28"/>
+        </w:rPr>
+        <w:t>: 3</w:t>
+      </w:r>
+      <w:r>
+        <w:rPr>
+          <w:sz w:val="28"/>
+          <w:szCs w:val="28"/>
+          <w:vertAlign w:val="superscript"/>
+        </w:rPr>
+        <w:t>rd</w:t>
+      </w:r>
+      <w:r>
+        <w:rPr>
+          <w:sz w:val="28"/>
+          <w:szCs w:val="28"/>
+        </w:rPr>
+        <w:t xml:space="preserve"> level.</w:t>
+      </w:r>
+      <w:r>
+        <w:rPr>
+          <w:sz w:val="28"/>
+          <w:szCs w:val="28"/>
+        </w:rPr>
+        <w:t xml:space="preserve"> The creature you touch gains the ability to understand any spoken language it hears. Moreover, </w:t>
+      </w:r>
+      <w:r>
+        <w:rPr>
+          <w:sz w:val="28"/>
+          <w:szCs w:val="28"/>
+        </w:rPr>
+        <w:t>speaks, any creature that knows at least one language and can hear the target understands what it says.</w:t>
+      </w:r>
+    </w:p>
+    <w:p>
+      <w:pPr>
+        <w:pStyle w:val="ListParagraph"/>
+        <w:numPr>
+          <w:ilvl w:val="0"/>
+          <w:numId w:val="1"/>
+        </w:numPr>
+        <w:rPr>
+          <w:sz w:val="28"/>
+          <w:szCs w:val="28"/>
+        </w:rPr>
+      </w:pPr>
+      <w:r>
+        <w:rPr>
+          <w:b/>
+          <w:bCs/>
+          <w:sz w:val="28"/>
+          <w:szCs w:val="28"/>
+        </w:rPr>
+        <w:lastRenderedPageBreak/>
+        <w:t>Water Walk</w:t>
+      </w:r>
+      <w:r>
+        <w:rPr>
+          <w:sz w:val="28"/>
+          <w:szCs w:val="28"/>
+        </w:rPr>
+        <w:t>; 3</w:t>
+      </w:r>
+      <w:r>
+        <w:rPr>
+          <w:sz w:val="28"/>
+          <w:szCs w:val="28"/>
+          <w:vertAlign w:val="superscript"/>
+        </w:rPr>
+        <w:t>rd</w:t>
+      </w:r>
+      <w:r>
+        <w:rPr>
+          <w:sz w:val="28"/>
+          <w:szCs w:val="28"/>
+        </w:rPr>
+        <w:t xml:space="preserve"> level, 1-hour duration. </w:t>
+      </w:r>
+      <w:r>
+        <w:rPr>
+          <w:sz w:val="28"/>
+          <w:szCs w:val="28"/>
+        </w:rPr>
+        <w:t xml:space="preserve">This spell grants </w:t>
+      </w:r>
+      <w:r>
+        <w:rPr>
+          <w:sz w:val="28"/>
+          <w:szCs w:val="28"/>
+        </w:rPr>
+        <w:t xml:space="preserve">you </w:t>
+      </w:r>
+      <w:r>
+        <w:rPr>
+          <w:sz w:val="28"/>
+          <w:szCs w:val="28"/>
+        </w:rPr>
+        <w:t>the ability to move across any liquid surface</w:t>
+      </w:r>
+      <w:r>
+        <w:rPr>
+          <w:sz w:val="28"/>
+          <w:szCs w:val="28"/>
+        </w:rPr>
+        <w:t xml:space="preserve"> –</w:t>
+      </w:r>
+      <w:r>
+        <w:rPr>
+          <w:sz w:val="28"/>
+          <w:szCs w:val="28"/>
+        </w:rPr>
+        <w:t xml:space="preserve"> water, acid, mud, snow, quicksand, lava</w:t>
+      </w:r>
+      <w:r>
+        <w:rPr>
+          <w:sz w:val="28"/>
+          <w:szCs w:val="28"/>
+        </w:rPr>
+        <w:t xml:space="preserve">, etc. – </w:t>
+      </w:r>
+      <w:r>
+        <w:rPr>
+          <w:sz w:val="28"/>
+          <w:szCs w:val="28"/>
+        </w:rPr>
+        <w:t>as if it were harmless solid ground (creatures crossing molten lava can still take damage from the heat).</w:t>
       </w:r>
     </w:p>
     <w:p>

</xml_diff>